<commit_message>
Change team name to just name
</commit_message>
<xml_diff>
--- a/exercises/week1/exercise02_answer.docx
+++ b/exercises/week1/exercise02_answer.docx
@@ -68,29 +68,7 @@
           <w:szCs w:val="21"/>
           <w:lang w:val="en-US" w:eastAsia="fi-FI"/>
         </w:rPr>
-        <w:t xml:space="preserve">Team name in </w:t>
-      </w:r>
-      <w:proofErr w:type="spellStart"/>
-      <w:r>
-        <w:rPr>
-          <w:rFonts w:ascii="Consolas" w:eastAsia="Times New Roman" w:hAnsi="Consolas" w:cs="Times New Roman"/>
-          <w:color w:val="CE9178"/>
-          <w:sz w:val="21"/>
-          <w:szCs w:val="21"/>
-          <w:lang w:val="en-US" w:eastAsia="fi-FI"/>
-        </w:rPr>
-        <w:t>kaggle</w:t>
-      </w:r>
-      <w:proofErr w:type="spellEnd"/>
-      <w:r>
-        <w:rPr>
-          <w:rFonts w:ascii="Consolas" w:eastAsia="Times New Roman" w:hAnsi="Consolas" w:cs="Times New Roman"/>
-          <w:color w:val="CE9178"/>
-          <w:sz w:val="21"/>
-          <w:szCs w:val="21"/>
-          <w:lang w:val="en-US" w:eastAsia="fi-FI"/>
-        </w:rPr>
-        <w:t>: Ossi Koski</w:t>
+        <w:t>Ossi Koski</w:t>
       </w:r>
     </w:p>
     <w:p/>
@@ -104,21 +82,7 @@
         <w:rPr>
           <w:lang w:val="en-US"/>
         </w:rPr>
-        <w:t xml:space="preserve">I tested samples, </w:t>
-      </w:r>
-      <w:proofErr w:type="gramStart"/>
-      <w:r>
-        <w:rPr>
-          <w:lang w:val="en-US"/>
-        </w:rPr>
-        <w:t>noise</w:t>
-      </w:r>
-      <w:proofErr w:type="gramEnd"/>
-      <w:r>
-        <w:rPr>
-          <w:lang w:val="en-US"/>
-        </w:rPr>
-        <w:t xml:space="preserve"> a</w:t>
+        <w:t>I tested samples, noise a</w:t>
       </w:r>
       <w:r>
         <w:rPr>
@@ -217,21 +181,7 @@
         <w:rPr>
           <w:lang w:val="en-US"/>
         </w:rPr>
-        <w:t xml:space="preserve">100 samples, no </w:t>
-      </w:r>
-      <w:proofErr w:type="gramStart"/>
-      <w:r>
-        <w:rPr>
-          <w:lang w:val="en-US"/>
-        </w:rPr>
-        <w:t>noise</w:t>
-      </w:r>
-      <w:proofErr w:type="gramEnd"/>
-      <w:r>
-        <w:rPr>
-          <w:lang w:val="en-US"/>
-        </w:rPr>
-        <w:t xml:space="preserve"> and n</w:t>
+        <w:t>100 samples, no noise and n</w:t>
       </w:r>
       <w:r>
         <w:rPr>
@@ -338,21 +288,7 @@
         <w:rPr>
           <w:lang w:val="en-US"/>
         </w:rPr>
-        <w:t xml:space="preserve">400 samples, no </w:t>
-      </w:r>
-      <w:proofErr w:type="gramStart"/>
-      <w:r>
-        <w:rPr>
-          <w:lang w:val="en-US"/>
-        </w:rPr>
-        <w:t>noise</w:t>
-      </w:r>
-      <w:proofErr w:type="gramEnd"/>
-      <w:r>
-        <w:rPr>
-          <w:lang w:val="en-US"/>
-        </w:rPr>
-        <w:t xml:space="preserve"> and n</w:t>
+        <w:t>400 samples, no noise and n</w:t>
       </w:r>
       <w:r>
         <w:rPr>

</xml_diff>